<commit_message>
Add files via upload (#1)
</commit_message>
<xml_diff>
--- a/Лабораторная работа №1 (uml)/Задание 3.docx
+++ b/Лабораторная работа №1 (uml)/Задание 3.docx
@@ -40,8 +40,33 @@
           <w:rFonts w:ascii="Arial" w:eastAsia="Arial" w:hAnsi="Arial" w:cs="Arial"/>
           <w:color w:val="000000"/>
           <w:highlight w:val="yellow"/>
+          <w:lang w:val="en-US"/>
         </w:rPr>
-        <w:t>задания №3</w:t>
+        <w:t xml:space="preserve">, </w:t>
+      </w:r>
+      <w:r>
+        <w:rPr>
+          <w:rFonts w:ascii="Arial" w:eastAsia="Arial" w:hAnsi="Arial" w:cs="Arial"/>
+          <w:color w:val="000000"/>
+          <w:highlight w:val="yellow"/>
+        </w:rPr>
+        <w:t>задани</w:t>
+      </w:r>
+      <w:r>
+        <w:rPr>
+          <w:rFonts w:ascii="Arial" w:eastAsia="Arial" w:hAnsi="Arial" w:cs="Arial"/>
+          <w:color w:val="000000"/>
+          <w:highlight w:val="yellow"/>
+        </w:rPr>
+        <w:t>е</w:t>
+      </w:r>
+      <w:r>
+        <w:rPr>
+          <w:rFonts w:ascii="Arial" w:eastAsia="Arial" w:hAnsi="Arial" w:cs="Arial"/>
+          <w:color w:val="000000"/>
+          <w:highlight w:val="yellow"/>
+        </w:rPr>
+        <w:t xml:space="preserve"> №3</w:t>
       </w:r>
     </w:p>
     <w:p>
@@ -396,15 +421,7 @@
                 <w:sz w:val="28"/>
                 <w:szCs w:val="28"/>
               </w:rPr>
-              <w:t xml:space="preserve">Если вариант использования завершится успешно, </w:t>
-            </w:r>
-            <w:r>
-              <w:rPr>
-                <w:rFonts w:ascii="Times New Roman" w:eastAsia="Times New Roman" w:hAnsi="Times New Roman" w:cs="Times New Roman"/>
-                <w:sz w:val="28"/>
-                <w:szCs w:val="28"/>
-              </w:rPr>
-              <w:t>заказ будет оформлен.</w:t>
+              <w:t>Если вариант использования завершится успешно, заказ будет оформлен.</w:t>
             </w:r>
           </w:p>
         </w:tc>
@@ -1087,9 +1104,7 @@
       <w:tblStyleRowBandSize w:val="1"/>
       <w:tblStyleColBandSize w:val="1"/>
       <w:tblCellMar>
-        <w:top w:w="0" w:type="dxa"/>
         <w:left w:w="108" w:type="dxa"/>
-        <w:bottom w:w="0" w:type="dxa"/>
         <w:right w:w="108" w:type="dxa"/>
       </w:tblCellMar>
     </w:tblPr>

</xml_diff>